<commit_message>
The development of the database is finished (changes are possible in the course of work)
</commit_message>
<xml_diff>
--- a/DB/Description of DB.docx
+++ b/DB/Description of DB.docx
@@ -153,6 +153,16 @@
         </w:rPr>
         <w:t>Email</w:t>
       </w:r>
+      <w:r>
+        <w:rPr>
+          <w:rFonts w:ascii="Arial" w:hAnsi="Arial" w:cs="Arial"/>
+          <w:noProof/>
+          <w:sz w:val="32"/>
+          <w:szCs w:val="32"/>
+          <w:lang w:val="en-US"/>
+        </w:rPr>
+        <w:t xml:space="preserve"> (unique)</w:t>
+      </w:r>
     </w:p>
     <w:p>
       <w:pPr>
@@ -204,6 +214,16 @@
           <w:lang w:val="en-US"/>
         </w:rPr>
         <w:t>UserName</w:t>
+      </w:r>
+      <w:r>
+        <w:rPr>
+          <w:rFonts w:ascii="Arial" w:hAnsi="Arial" w:cs="Arial"/>
+          <w:noProof/>
+          <w:sz w:val="32"/>
+          <w:szCs w:val="32"/>
+          <w:lang w:val="en-US"/>
+        </w:rPr>
+        <w:t xml:space="preserve"> (unique)</w:t>
       </w:r>
     </w:p>
     <w:p>
@@ -323,6 +343,16 @@
         </w:rPr>
         <w:t>ProjectName</w:t>
       </w:r>
+      <w:r>
+        <w:rPr>
+          <w:rFonts w:ascii="Arial" w:hAnsi="Arial" w:cs="Arial"/>
+          <w:noProof/>
+          <w:sz w:val="32"/>
+          <w:szCs w:val="32"/>
+          <w:lang w:val="en-US"/>
+        </w:rPr>
+        <w:t xml:space="preserve"> (unique)</w:t>
+      </w:r>
     </w:p>
     <w:p>
       <w:pPr>
@@ -348,42 +378,6 @@
           <w:lang w:val="en-US"/>
         </w:rPr>
         <w:t>ProjectDescription</w:t>
-      </w:r>
-    </w:p>
-    <w:p>
-      <w:pPr>
-        <w:pStyle w:val="a3"/>
-        <w:numPr>
-          <w:ilvl w:val="0"/>
-          <w:numId w:val="1"/>
-        </w:numPr>
-        <w:rPr>
-          <w:rFonts w:ascii="Arial" w:hAnsi="Arial" w:cs="Arial"/>
-          <w:noProof/>
-          <w:sz w:val="32"/>
-          <w:szCs w:val="32"/>
-          <w:lang w:val="en-US"/>
-        </w:rPr>
-      </w:pPr>
-      <w:r>
-        <w:rPr>
-          <w:rFonts w:ascii="Arial" w:hAnsi="Arial" w:cs="Arial"/>
-          <w:noProof/>
-          <w:sz w:val="32"/>
-          <w:szCs w:val="32"/>
-          <w:lang w:val="en-US"/>
-        </w:rPr>
-        <w:t>Members (</w:t>
-      </w:r>
-      <w:r>
-        <w:rPr>
-          <w:rFonts w:ascii="Arial" w:hAnsi="Arial" w:cs="Arial"/>
-          <w:noProof/>
-          <w:sz w:val="32"/>
-          <w:szCs w:val="32"/>
-          <w:lang w:val="ru-RU"/>
-        </w:rPr>
-        <w:t>проміжна)</w:t>
       </w:r>
     </w:p>
     <w:p>
@@ -567,8 +561,120 @@
           <w:szCs w:val="32"/>
           <w:lang w:val="en-US"/>
         </w:rPr>
+        <w:t>UserId (</w:t>
+      </w:r>
+      <w:r>
+        <w:rPr>
+          <w:rFonts w:ascii="Arial" w:hAnsi="Arial" w:cs="Arial"/>
+          <w:noProof/>
+          <w:sz w:val="32"/>
+          <w:szCs w:val="32"/>
+          <w:lang w:val="en-US"/>
+        </w:rPr>
         <w:t>AssignedTo</w:t>
       </w:r>
+      <w:r>
+        <w:rPr>
+          <w:rFonts w:ascii="Arial" w:hAnsi="Arial" w:cs="Arial"/>
+          <w:noProof/>
+          <w:sz w:val="32"/>
+          <w:szCs w:val="32"/>
+          <w:lang w:val="en-US"/>
+        </w:rPr>
+        <w:t>)</w:t>
+      </w:r>
+    </w:p>
+    <w:p>
+      <w:pPr>
+        <w:pStyle w:val="a3"/>
+        <w:numPr>
+          <w:ilvl w:val="0"/>
+          <w:numId w:val="1"/>
+        </w:numPr>
+        <w:rPr>
+          <w:rFonts w:ascii="Arial" w:hAnsi="Arial" w:cs="Arial"/>
+          <w:noProof/>
+          <w:sz w:val="32"/>
+          <w:szCs w:val="32"/>
+          <w:lang w:val="en-US"/>
+        </w:rPr>
+      </w:pPr>
+      <w:r>
+        <w:rPr>
+          <w:rFonts w:ascii="Arial" w:hAnsi="Arial" w:cs="Arial"/>
+          <w:noProof/>
+          <w:sz w:val="32"/>
+          <w:szCs w:val="32"/>
+          <w:lang w:val="en-US"/>
+        </w:rPr>
+        <w:t>SprintId (</w:t>
+      </w:r>
+      <w:r>
+        <w:rPr>
+          <w:rFonts w:ascii="Arial" w:hAnsi="Arial" w:cs="Arial"/>
+          <w:noProof/>
+          <w:sz w:val="32"/>
+          <w:szCs w:val="32"/>
+          <w:lang w:val="en-US"/>
+        </w:rPr>
+        <w:t>Iteration</w:t>
+      </w:r>
+      <w:r>
+        <w:rPr>
+          <w:rFonts w:ascii="Arial" w:hAnsi="Arial" w:cs="Arial"/>
+          <w:noProof/>
+          <w:sz w:val="32"/>
+          <w:szCs w:val="32"/>
+          <w:lang w:val="en-US"/>
+        </w:rPr>
+        <w:t>)</w:t>
+      </w:r>
+    </w:p>
+    <w:p>
+      <w:pPr>
+        <w:pStyle w:val="4"/>
+        <w:spacing w:after="120"/>
+        <w:rPr>
+          <w:rFonts w:ascii="Arial" w:hAnsi="Arial" w:cs="Arial"/>
+          <w:b/>
+          <w:bCs/>
+          <w:i w:val="0"/>
+          <w:iCs w:val="0"/>
+          <w:noProof/>
+          <w:color w:val="auto"/>
+          <w:sz w:val="32"/>
+          <w:szCs w:val="32"/>
+          <w:lang w:val="en-US"/>
+        </w:rPr>
+      </w:pPr>
+      <w:r>
+        <w:rPr>
+          <w:rFonts w:ascii="Arial" w:hAnsi="Arial" w:cs="Arial"/>
+          <w:i w:val="0"/>
+          <w:iCs w:val="0"/>
+          <w:noProof/>
+          <w:color w:val="auto"/>
+          <w:sz w:val="32"/>
+          <w:szCs w:val="32"/>
+          <w:lang w:val="en-US"/>
+        </w:rPr>
+        <w:t xml:space="preserve">Table </w:t>
+      </w:r>
+      <w:r>
+        <w:rPr>
+          <w:rFonts w:ascii="Arial" w:hAnsi="Arial" w:cs="Arial"/>
+          <w:b/>
+          <w:bCs/>
+          <w:i w:val="0"/>
+          <w:iCs w:val="0"/>
+          <w:noProof/>
+          <w:color w:val="auto"/>
+          <w:sz w:val="32"/>
+          <w:szCs w:val="32"/>
+          <w:lang w:val="en-US"/>
+        </w:rPr>
+        <w:t>PerformanceHistories</w:t>
+      </w:r>
     </w:p>
     <w:p>
       <w:pPr>
@@ -590,7 +696,7 @@
           <w:szCs w:val="32"/>
           <w:lang w:val="en-US"/>
         </w:rPr>
-        <w:t>Iteration</w:t>
+        <w:t>HistoryId</w:t>
       </w:r>
     </w:p>
     <w:p>
@@ -613,17 +719,7 @@
           <w:szCs w:val="32"/>
           <w:lang w:val="en-US"/>
         </w:rPr>
-        <w:t>Tags (</w:t>
-      </w:r>
-      <w:r>
-        <w:rPr>
-          <w:rFonts w:ascii="Arial" w:hAnsi="Arial" w:cs="Arial"/>
-          <w:noProof/>
-          <w:sz w:val="32"/>
-          <w:szCs w:val="32"/>
-          <w:lang w:val="uk-UA"/>
-        </w:rPr>
-        <w:t>проміжна)</w:t>
+        <w:t>ProjectId</w:t>
       </w:r>
     </w:p>
     <w:p>
@@ -646,17 +742,598 @@
           <w:szCs w:val="32"/>
           <w:lang w:val="en-US"/>
         </w:rPr>
-        <w:t>Comments (</w:t>
-      </w:r>
-      <w:r>
-        <w:rPr>
-          <w:rFonts w:ascii="Arial" w:hAnsi="Arial" w:cs="Arial"/>
-          <w:noProof/>
-          <w:sz w:val="32"/>
-          <w:szCs w:val="32"/>
-          <w:lang w:val="uk-UA"/>
-        </w:rPr>
-        <w:t>проміжна)</w:t>
+        <w:t>UserId</w:t>
+      </w:r>
+    </w:p>
+    <w:p>
+      <w:pPr>
+        <w:pStyle w:val="a3"/>
+        <w:numPr>
+          <w:ilvl w:val="0"/>
+          <w:numId w:val="2"/>
+        </w:numPr>
+        <w:rPr>
+          <w:noProof/>
+          <w:lang w:val="en-US"/>
+        </w:rPr>
+      </w:pPr>
+      <w:r>
+        <w:rPr>
+          <w:rFonts w:ascii="Arial" w:hAnsi="Arial" w:cs="Arial"/>
+          <w:noProof/>
+          <w:sz w:val="32"/>
+          <w:szCs w:val="32"/>
+          <w:lang w:val="en-US"/>
+        </w:rPr>
+        <w:t>Date</w:t>
+      </w:r>
+    </w:p>
+    <w:p>
+      <w:pPr>
+        <w:pStyle w:val="a3"/>
+        <w:numPr>
+          <w:ilvl w:val="0"/>
+          <w:numId w:val="1"/>
+        </w:numPr>
+        <w:rPr>
+          <w:rFonts w:ascii="Arial" w:hAnsi="Arial" w:cs="Arial"/>
+          <w:noProof/>
+          <w:sz w:val="32"/>
+          <w:szCs w:val="32"/>
+          <w:lang w:val="en-US"/>
+        </w:rPr>
+      </w:pPr>
+      <w:r>
+        <w:rPr>
+          <w:rFonts w:ascii="Arial" w:hAnsi="Arial" w:cs="Arial"/>
+          <w:noProof/>
+          <w:sz w:val="32"/>
+          <w:szCs w:val="32"/>
+          <w:lang w:val="en-US"/>
+        </w:rPr>
+        <w:t>Description</w:t>
+      </w:r>
+    </w:p>
+    <w:p>
+      <w:pPr>
+        <w:pStyle w:val="4"/>
+        <w:spacing w:after="120"/>
+        <w:rPr>
+          <w:rFonts w:ascii="Arial" w:hAnsi="Arial" w:cs="Arial"/>
+          <w:b/>
+          <w:bCs/>
+          <w:i w:val="0"/>
+          <w:iCs w:val="0"/>
+          <w:noProof/>
+          <w:color w:val="auto"/>
+          <w:sz w:val="32"/>
+          <w:szCs w:val="32"/>
+          <w:lang w:val="en-US"/>
+        </w:rPr>
+      </w:pPr>
+      <w:r>
+        <w:rPr>
+          <w:rFonts w:ascii="Arial" w:hAnsi="Arial" w:cs="Arial"/>
+          <w:i w:val="0"/>
+          <w:iCs w:val="0"/>
+          <w:noProof/>
+          <w:color w:val="auto"/>
+          <w:sz w:val="32"/>
+          <w:szCs w:val="32"/>
+          <w:lang w:val="en-US"/>
+        </w:rPr>
+        <w:t xml:space="preserve">Table </w:t>
+      </w:r>
+      <w:r>
+        <w:rPr>
+          <w:rFonts w:ascii="Arial" w:hAnsi="Arial" w:cs="Arial"/>
+          <w:b/>
+          <w:bCs/>
+          <w:i w:val="0"/>
+          <w:iCs w:val="0"/>
+          <w:noProof/>
+          <w:color w:val="auto"/>
+          <w:sz w:val="32"/>
+          <w:szCs w:val="32"/>
+          <w:lang w:val="en-US"/>
+        </w:rPr>
+        <w:t>Sprints</w:t>
+      </w:r>
+    </w:p>
+    <w:p>
+      <w:pPr>
+        <w:pStyle w:val="a3"/>
+        <w:numPr>
+          <w:ilvl w:val="0"/>
+          <w:numId w:val="2"/>
+        </w:numPr>
+        <w:rPr>
+          <w:noProof/>
+          <w:lang w:val="en-US"/>
+        </w:rPr>
+      </w:pPr>
+      <w:r>
+        <w:rPr>
+          <w:rFonts w:ascii="Arial" w:hAnsi="Arial" w:cs="Arial"/>
+          <w:noProof/>
+          <w:sz w:val="32"/>
+          <w:szCs w:val="32"/>
+          <w:lang w:val="en-US"/>
+        </w:rPr>
+        <w:t>SprintId</w:t>
+      </w:r>
+    </w:p>
+    <w:p>
+      <w:pPr>
+        <w:pStyle w:val="a3"/>
+        <w:numPr>
+          <w:ilvl w:val="0"/>
+          <w:numId w:val="2"/>
+        </w:numPr>
+        <w:rPr>
+          <w:noProof/>
+          <w:lang w:val="en-US"/>
+        </w:rPr>
+      </w:pPr>
+      <w:r>
+        <w:rPr>
+          <w:rFonts w:ascii="Arial" w:hAnsi="Arial" w:cs="Arial"/>
+          <w:noProof/>
+          <w:sz w:val="32"/>
+          <w:szCs w:val="32"/>
+          <w:lang w:val="en-US"/>
+        </w:rPr>
+        <w:t>StartDate</w:t>
+      </w:r>
+    </w:p>
+    <w:p>
+      <w:pPr>
+        <w:pStyle w:val="a3"/>
+        <w:numPr>
+          <w:ilvl w:val="0"/>
+          <w:numId w:val="2"/>
+        </w:numPr>
+        <w:rPr>
+          <w:noProof/>
+          <w:lang w:val="en-US"/>
+        </w:rPr>
+      </w:pPr>
+      <w:r>
+        <w:rPr>
+          <w:rFonts w:ascii="Arial" w:hAnsi="Arial" w:cs="Arial"/>
+          <w:noProof/>
+          <w:sz w:val="32"/>
+          <w:szCs w:val="32"/>
+          <w:lang w:val="en-US"/>
+        </w:rPr>
+        <w:t>EndDate</w:t>
+      </w:r>
+    </w:p>
+    <w:p>
+      <w:pPr>
+        <w:pStyle w:val="a3"/>
+        <w:numPr>
+          <w:ilvl w:val="0"/>
+          <w:numId w:val="1"/>
+        </w:numPr>
+        <w:rPr>
+          <w:rFonts w:ascii="Arial" w:hAnsi="Arial" w:cs="Arial"/>
+          <w:noProof/>
+          <w:sz w:val="32"/>
+          <w:szCs w:val="32"/>
+          <w:lang w:val="en-US"/>
+        </w:rPr>
+      </w:pPr>
+      <w:r>
+        <w:rPr>
+          <w:rFonts w:ascii="Arial" w:hAnsi="Arial" w:cs="Arial"/>
+          <w:noProof/>
+          <w:sz w:val="32"/>
+          <w:szCs w:val="32"/>
+          <w:lang w:val="en-US"/>
+        </w:rPr>
+        <w:t>SprintNumber</w:t>
+      </w:r>
+    </w:p>
+    <w:p>
+      <w:pPr>
+        <w:pStyle w:val="4"/>
+        <w:spacing w:after="120"/>
+        <w:rPr>
+          <w:rFonts w:ascii="Arial" w:hAnsi="Arial" w:cs="Arial"/>
+          <w:b/>
+          <w:bCs/>
+          <w:i w:val="0"/>
+          <w:iCs w:val="0"/>
+          <w:noProof/>
+          <w:color w:val="auto"/>
+          <w:sz w:val="32"/>
+          <w:szCs w:val="32"/>
+          <w:lang w:val="en-US"/>
+        </w:rPr>
+      </w:pPr>
+      <w:r>
+        <w:rPr>
+          <w:rFonts w:ascii="Arial" w:hAnsi="Arial" w:cs="Arial"/>
+          <w:i w:val="0"/>
+          <w:iCs w:val="0"/>
+          <w:noProof/>
+          <w:color w:val="auto"/>
+          <w:sz w:val="32"/>
+          <w:szCs w:val="32"/>
+          <w:lang w:val="en-US"/>
+        </w:rPr>
+        <w:lastRenderedPageBreak/>
+        <w:t xml:space="preserve">Table </w:t>
+      </w:r>
+      <w:r>
+        <w:rPr>
+          <w:rFonts w:ascii="Arial" w:hAnsi="Arial" w:cs="Arial"/>
+          <w:b/>
+          <w:bCs/>
+          <w:i w:val="0"/>
+          <w:iCs w:val="0"/>
+          <w:noProof/>
+          <w:color w:val="auto"/>
+          <w:sz w:val="32"/>
+          <w:szCs w:val="32"/>
+          <w:lang w:val="en-US"/>
+        </w:rPr>
+        <w:t>Tags</w:t>
+      </w:r>
+    </w:p>
+    <w:p>
+      <w:pPr>
+        <w:pStyle w:val="a3"/>
+        <w:numPr>
+          <w:ilvl w:val="0"/>
+          <w:numId w:val="2"/>
+        </w:numPr>
+        <w:rPr>
+          <w:noProof/>
+          <w:lang w:val="en-US"/>
+        </w:rPr>
+      </w:pPr>
+      <w:r>
+        <w:rPr>
+          <w:rFonts w:ascii="Arial" w:hAnsi="Arial" w:cs="Arial"/>
+          <w:noProof/>
+          <w:sz w:val="32"/>
+          <w:szCs w:val="32"/>
+          <w:lang w:val="en-US"/>
+        </w:rPr>
+        <w:t>TagId</w:t>
+      </w:r>
+    </w:p>
+    <w:p>
+      <w:pPr>
+        <w:pStyle w:val="a3"/>
+        <w:numPr>
+          <w:ilvl w:val="0"/>
+          <w:numId w:val="2"/>
+        </w:numPr>
+        <w:rPr>
+          <w:noProof/>
+          <w:lang w:val="en-US"/>
+        </w:rPr>
+      </w:pPr>
+      <w:r>
+        <w:rPr>
+          <w:rFonts w:ascii="Arial" w:hAnsi="Arial" w:cs="Arial"/>
+          <w:noProof/>
+          <w:sz w:val="32"/>
+          <w:szCs w:val="32"/>
+          <w:lang w:val="en-US"/>
+        </w:rPr>
+        <w:t>TagName</w:t>
+      </w:r>
+    </w:p>
+    <w:p>
+      <w:pPr>
+        <w:pStyle w:val="a3"/>
+        <w:numPr>
+          <w:ilvl w:val="0"/>
+          <w:numId w:val="2"/>
+        </w:numPr>
+        <w:rPr>
+          <w:noProof/>
+          <w:lang w:val="en-US"/>
+        </w:rPr>
+      </w:pPr>
+      <w:r>
+        <w:rPr>
+          <w:rFonts w:ascii="Arial" w:hAnsi="Arial" w:cs="Arial"/>
+          <w:noProof/>
+          <w:sz w:val="32"/>
+          <w:szCs w:val="32"/>
+          <w:lang w:val="en-US"/>
+        </w:rPr>
+        <w:t>TagColor</w:t>
+      </w:r>
+    </w:p>
+    <w:p>
+      <w:pPr>
+        <w:pStyle w:val="a3"/>
+        <w:numPr>
+          <w:ilvl w:val="0"/>
+          <w:numId w:val="1"/>
+        </w:numPr>
+        <w:rPr>
+          <w:rFonts w:ascii="Arial" w:hAnsi="Arial" w:cs="Arial"/>
+          <w:noProof/>
+          <w:sz w:val="32"/>
+          <w:szCs w:val="32"/>
+          <w:lang w:val="en-US"/>
+        </w:rPr>
+      </w:pPr>
+      <w:r>
+        <w:rPr>
+          <w:rFonts w:ascii="Arial" w:hAnsi="Arial" w:cs="Arial"/>
+          <w:noProof/>
+          <w:sz w:val="32"/>
+          <w:szCs w:val="32"/>
+          <w:lang w:val="en-US"/>
+        </w:rPr>
+        <w:t>WorkItemId</w:t>
+      </w:r>
+    </w:p>
+    <w:p>
+      <w:pPr>
+        <w:pStyle w:val="4"/>
+        <w:spacing w:after="120"/>
+        <w:rPr>
+          <w:rFonts w:ascii="Arial" w:hAnsi="Arial" w:cs="Arial"/>
+          <w:b/>
+          <w:bCs/>
+          <w:i w:val="0"/>
+          <w:iCs w:val="0"/>
+          <w:noProof/>
+          <w:color w:val="auto"/>
+          <w:sz w:val="32"/>
+          <w:szCs w:val="32"/>
+          <w:lang w:val="en-US"/>
+        </w:rPr>
+      </w:pPr>
+      <w:r>
+        <w:rPr>
+          <w:rFonts w:ascii="Arial" w:hAnsi="Arial" w:cs="Arial"/>
+          <w:i w:val="0"/>
+          <w:iCs w:val="0"/>
+          <w:noProof/>
+          <w:color w:val="auto"/>
+          <w:sz w:val="32"/>
+          <w:szCs w:val="32"/>
+          <w:lang w:val="en-US"/>
+        </w:rPr>
+        <w:t xml:space="preserve">Table </w:t>
+      </w:r>
+      <w:r>
+        <w:rPr>
+          <w:rFonts w:ascii="Arial" w:hAnsi="Arial" w:cs="Arial"/>
+          <w:b/>
+          <w:bCs/>
+          <w:i w:val="0"/>
+          <w:iCs w:val="0"/>
+          <w:noProof/>
+          <w:color w:val="auto"/>
+          <w:sz w:val="32"/>
+          <w:szCs w:val="32"/>
+          <w:lang w:val="en-US"/>
+        </w:rPr>
+        <w:t>Comments</w:t>
+      </w:r>
+    </w:p>
+    <w:p>
+      <w:pPr>
+        <w:pStyle w:val="a3"/>
+        <w:numPr>
+          <w:ilvl w:val="0"/>
+          <w:numId w:val="2"/>
+        </w:numPr>
+        <w:rPr>
+          <w:noProof/>
+          <w:lang w:val="en-US"/>
+        </w:rPr>
+      </w:pPr>
+      <w:r>
+        <w:rPr>
+          <w:rFonts w:ascii="Arial" w:hAnsi="Arial" w:cs="Arial"/>
+          <w:noProof/>
+          <w:sz w:val="32"/>
+          <w:szCs w:val="32"/>
+          <w:lang w:val="en-US"/>
+        </w:rPr>
+        <w:t>CommentId</w:t>
+      </w:r>
+    </w:p>
+    <w:p>
+      <w:pPr>
+        <w:pStyle w:val="a3"/>
+        <w:numPr>
+          <w:ilvl w:val="0"/>
+          <w:numId w:val="1"/>
+        </w:numPr>
+        <w:rPr>
+          <w:noProof/>
+          <w:lang w:val="en-US"/>
+        </w:rPr>
+      </w:pPr>
+      <w:r>
+        <w:rPr>
+          <w:rFonts w:ascii="Arial" w:hAnsi="Arial" w:cs="Arial"/>
+          <w:noProof/>
+          <w:sz w:val="32"/>
+          <w:szCs w:val="32"/>
+          <w:lang w:val="en-US"/>
+        </w:rPr>
+        <w:t>CommentText</w:t>
+      </w:r>
+    </w:p>
+    <w:p>
+      <w:pPr>
+        <w:pStyle w:val="a3"/>
+        <w:numPr>
+          <w:ilvl w:val="0"/>
+          <w:numId w:val="2"/>
+        </w:numPr>
+        <w:rPr>
+          <w:noProof/>
+          <w:lang w:val="en-US"/>
+        </w:rPr>
+      </w:pPr>
+      <w:r>
+        <w:rPr>
+          <w:rFonts w:ascii="Arial" w:hAnsi="Arial" w:cs="Arial"/>
+          <w:noProof/>
+          <w:sz w:val="32"/>
+          <w:szCs w:val="32"/>
+          <w:lang w:val="en-US"/>
+        </w:rPr>
+        <w:t>CommentDate</w:t>
+      </w:r>
+    </w:p>
+    <w:p>
+      <w:pPr>
+        <w:pStyle w:val="a3"/>
+        <w:numPr>
+          <w:ilvl w:val="0"/>
+          <w:numId w:val="1"/>
+        </w:numPr>
+        <w:rPr>
+          <w:rFonts w:ascii="Arial" w:hAnsi="Arial" w:cs="Arial"/>
+          <w:noProof/>
+          <w:sz w:val="32"/>
+          <w:szCs w:val="32"/>
+          <w:lang w:val="en-US"/>
+        </w:rPr>
+      </w:pPr>
+      <w:r>
+        <w:rPr>
+          <w:rFonts w:ascii="Arial" w:hAnsi="Arial" w:cs="Arial"/>
+          <w:noProof/>
+          <w:sz w:val="32"/>
+          <w:szCs w:val="32"/>
+          <w:lang w:val="en-US"/>
+        </w:rPr>
+        <w:t>UserId</w:t>
+      </w:r>
+    </w:p>
+    <w:p>
+      <w:pPr>
+        <w:pStyle w:val="a3"/>
+        <w:numPr>
+          <w:ilvl w:val="0"/>
+          <w:numId w:val="1"/>
+        </w:numPr>
+        <w:rPr>
+          <w:rFonts w:ascii="Arial" w:hAnsi="Arial" w:cs="Arial"/>
+          <w:noProof/>
+          <w:sz w:val="32"/>
+          <w:szCs w:val="32"/>
+          <w:lang w:val="en-US"/>
+        </w:rPr>
+      </w:pPr>
+      <w:r>
+        <w:rPr>
+          <w:rFonts w:ascii="Arial" w:hAnsi="Arial" w:cs="Arial"/>
+          <w:noProof/>
+          <w:sz w:val="32"/>
+          <w:szCs w:val="32"/>
+          <w:lang w:val="en-US"/>
+        </w:rPr>
+        <w:t>WorkItemId</w:t>
+      </w:r>
+    </w:p>
+    <w:p>
+      <w:pPr>
+        <w:pStyle w:val="4"/>
+        <w:spacing w:after="120"/>
+        <w:rPr>
+          <w:rFonts w:ascii="Arial" w:hAnsi="Arial" w:cs="Arial"/>
+          <w:b/>
+          <w:bCs/>
+          <w:i w:val="0"/>
+          <w:iCs w:val="0"/>
+          <w:noProof/>
+          <w:color w:val="auto"/>
+          <w:sz w:val="32"/>
+          <w:szCs w:val="32"/>
+          <w:lang w:val="en-US"/>
+        </w:rPr>
+      </w:pPr>
+      <w:r>
+        <w:rPr>
+          <w:rFonts w:ascii="Arial" w:hAnsi="Arial" w:cs="Arial"/>
+          <w:i w:val="0"/>
+          <w:iCs w:val="0"/>
+          <w:noProof/>
+          <w:color w:val="auto"/>
+          <w:sz w:val="32"/>
+          <w:szCs w:val="32"/>
+          <w:lang w:val="en-US"/>
+        </w:rPr>
+        <w:t xml:space="preserve">Table </w:t>
+      </w:r>
+      <w:r>
+        <w:rPr>
+          <w:rFonts w:ascii="Arial" w:hAnsi="Arial" w:cs="Arial"/>
+          <w:b/>
+          <w:bCs/>
+          <w:i w:val="0"/>
+          <w:iCs w:val="0"/>
+          <w:noProof/>
+          <w:color w:val="auto"/>
+          <w:sz w:val="32"/>
+          <w:szCs w:val="32"/>
+          <w:lang w:val="en-US"/>
+        </w:rPr>
+        <w:t>Members</w:t>
+      </w:r>
+    </w:p>
+    <w:p>
+      <w:pPr>
+        <w:pStyle w:val="a3"/>
+        <w:numPr>
+          <w:ilvl w:val="0"/>
+          <w:numId w:val="2"/>
+        </w:numPr>
+        <w:rPr>
+          <w:noProof/>
+          <w:lang w:val="en-US"/>
+        </w:rPr>
+      </w:pPr>
+      <w:r>
+        <w:rPr>
+          <w:rFonts w:ascii="Arial" w:hAnsi="Arial" w:cs="Arial"/>
+          <w:noProof/>
+          <w:sz w:val="32"/>
+          <w:szCs w:val="32"/>
+          <w:lang w:val="en-US"/>
+        </w:rPr>
+        <w:t>ProjectId</w:t>
+      </w:r>
+    </w:p>
+    <w:p>
+      <w:pPr>
+        <w:pStyle w:val="a3"/>
+        <w:numPr>
+          <w:ilvl w:val="0"/>
+          <w:numId w:val="2"/>
+        </w:numPr>
+        <w:rPr>
+          <w:noProof/>
+          <w:lang w:val="en-US"/>
+        </w:rPr>
+      </w:pPr>
+      <w:r>
+        <w:rPr>
+          <w:rFonts w:ascii="Arial" w:hAnsi="Arial" w:cs="Arial"/>
+          <w:noProof/>
+          <w:sz w:val="32"/>
+          <w:szCs w:val="32"/>
+          <w:lang w:val="en-US"/>
+        </w:rPr>
+        <w:t>UserId</w:t>
       </w:r>
     </w:p>
     <w:sectPr>
@@ -800,7 +1477,7 @@
         <w:rFonts w:ascii="Symbol" w:hAnsi="Symbol" w:hint="default"/>
       </w:rPr>
     </w:lvl>
-    <w:lvl w:ilvl="1" w:tplc="20000003" w:tentative="1">
+    <w:lvl w:ilvl="1" w:tplc="20000003">
       <w:start w:val="1"/>
       <w:numFmt w:val="bullet"/>
       <w:lvlText w:val="o"/>

</xml_diff>